<commit_message>
updated TAC with video link
</commit_message>
<xml_diff>
--- a/Week 3 Submissions/TAC - Driveroo PART 2.docx
+++ b/Week 3 Submissions/TAC - Driveroo PART 2.docx
@@ -875,7 +875,7 @@
         <w:widowControl w:val="0"/>
         <w:numPr>
           <w:ilvl w:val="0"/>
-          <w:numId w:val="14"/>
+          <w:numId w:val="13"/>
         </w:numPr>
         <w:pBdr>
           <w:top w:space="0" w:sz="0" w:val="nil"/>
@@ -975,7 +975,7 @@
         <w:widowControl w:val="0"/>
         <w:numPr>
           <w:ilvl w:val="0"/>
-          <w:numId w:val="14"/>
+          <w:numId w:val="13"/>
         </w:numPr>
         <w:pBdr>
           <w:top w:space="0" w:sz="0" w:val="nil"/>
@@ -1007,7 +1007,7 @@
         <w:widowControl w:val="0"/>
         <w:numPr>
           <w:ilvl w:val="0"/>
-          <w:numId w:val="14"/>
+          <w:numId w:val="13"/>
         </w:numPr>
         <w:pBdr>
           <w:top w:space="0" w:sz="0" w:val="nil"/>
@@ -5417,12 +5417,12 @@
           <wp:inline distB="114300" distT="114300" distL="114300" distR="114300">
             <wp:extent cx="5486400" cy="5702300"/>
             <wp:effectExtent b="0" l="0" r="0" t="0"/>
-            <wp:docPr id="1" name="image8.png"/>
+            <wp:docPr id="1" name="image3.png"/>
             <a:graphic>
               <a:graphicData uri="http://schemas.openxmlformats.org/drawingml/2006/picture">
                 <pic:pic>
                   <pic:nvPicPr>
-                    <pic:cNvPr id="0" name="image8.png"/>
+                    <pic:cNvPr id="0" name="image3.png"/>
                     <pic:cNvPicPr preferRelativeResize="0"/>
                   </pic:nvPicPr>
                   <pic:blipFill>
@@ -5637,12 +5637,12 @@
           <wp:inline distB="114300" distT="114300" distL="114300" distR="114300">
             <wp:extent cx="5486400" cy="4076700"/>
             <wp:effectExtent b="0" l="0" r="0" t="0"/>
-            <wp:docPr id="12" name="image9.png"/>
+            <wp:docPr id="12" name="image6.png"/>
             <a:graphic>
               <a:graphicData uri="http://schemas.openxmlformats.org/drawingml/2006/picture">
                 <pic:pic>
                   <pic:nvPicPr>
-                    <pic:cNvPr id="0" name="image9.png"/>
+                    <pic:cNvPr id="0" name="image6.png"/>
                     <pic:cNvPicPr preferRelativeResize="0"/>
                   </pic:nvPicPr>
                   <pic:blipFill>
@@ -5761,12 +5761,12 @@
           <wp:inline distB="114300" distT="114300" distL="114300" distR="114300">
             <wp:extent cx="4714394" cy="2726506"/>
             <wp:effectExtent b="0" l="0" r="0" t="0"/>
-            <wp:docPr id="13" name="image10.png"/>
+            <wp:docPr id="13" name="image2.png"/>
             <a:graphic>
               <a:graphicData uri="http://schemas.openxmlformats.org/drawingml/2006/picture">
                 <pic:pic>
                   <pic:nvPicPr>
-                    <pic:cNvPr id="0" name="image10.png"/>
+                    <pic:cNvPr id="0" name="image2.png"/>
                     <pic:cNvPicPr preferRelativeResize="0"/>
                   </pic:nvPicPr>
                   <pic:blipFill>
@@ -7578,7 +7578,7 @@
             <w:pPr>
               <w:numPr>
                 <w:ilvl w:val="0"/>
-                <w:numId w:val="13"/>
+                <w:numId w:val="12"/>
               </w:numPr>
               <w:ind w:left="720" w:hanging="360"/>
               <w:rPr>
@@ -7596,7 +7596,7 @@
             <w:pPr>
               <w:numPr>
                 <w:ilvl w:val="0"/>
-                <w:numId w:val="13"/>
+                <w:numId w:val="12"/>
               </w:numPr>
               <w:ind w:left="720" w:hanging="360"/>
               <w:rPr>
@@ -7614,7 +7614,7 @@
             <w:pPr>
               <w:numPr>
                 <w:ilvl w:val="0"/>
-                <w:numId w:val="13"/>
+                <w:numId w:val="12"/>
               </w:numPr>
               <w:ind w:left="720" w:hanging="360"/>
               <w:rPr>
@@ -7632,7 +7632,7 @@
             <w:pPr>
               <w:numPr>
                 <w:ilvl w:val="0"/>
-                <w:numId w:val="13"/>
+                <w:numId w:val="12"/>
               </w:numPr>
               <w:ind w:left="720" w:hanging="360"/>
               <w:rPr>
@@ -7650,7 +7650,7 @@
             <w:pPr>
               <w:numPr>
                 <w:ilvl w:val="0"/>
-                <w:numId w:val="13"/>
+                <w:numId w:val="12"/>
               </w:numPr>
               <w:ind w:left="720" w:hanging="360"/>
               <w:rPr>
@@ -8088,7 +8088,7 @@
             <w:pPr>
               <w:numPr>
                 <w:ilvl w:val="0"/>
-                <w:numId w:val="8"/>
+                <w:numId w:val="7"/>
               </w:numPr>
               <w:ind w:left="720" w:hanging="360"/>
               <w:rPr>
@@ -8106,7 +8106,7 @@
             <w:pPr>
               <w:numPr>
                 <w:ilvl w:val="0"/>
-                <w:numId w:val="8"/>
+                <w:numId w:val="7"/>
               </w:numPr>
               <w:ind w:left="720" w:hanging="360"/>
               <w:rPr>
@@ -8124,7 +8124,7 @@
             <w:pPr>
               <w:numPr>
                 <w:ilvl w:val="0"/>
-                <w:numId w:val="8"/>
+                <w:numId w:val="7"/>
               </w:numPr>
               <w:ind w:left="720" w:hanging="360"/>
               <w:rPr>
@@ -8535,7 +8535,7 @@
             <w:pPr>
               <w:numPr>
                 <w:ilvl w:val="0"/>
-                <w:numId w:val="12"/>
+                <w:numId w:val="11"/>
               </w:numPr>
               <w:ind w:left="720" w:hanging="360"/>
               <w:rPr>
@@ -8553,7 +8553,7 @@
             <w:pPr>
               <w:numPr>
                 <w:ilvl w:val="0"/>
-                <w:numId w:val="12"/>
+                <w:numId w:val="11"/>
               </w:numPr>
               <w:ind w:left="720" w:hanging="360"/>
               <w:rPr>
@@ -8626,107 +8626,28 @@
       <w:pPr>
         <w:pageBreakBefore w:val="0"/>
         <w:spacing w:line="480" w:lineRule="auto"/>
-        <w:rPr>
-          <w:rFonts w:ascii="Times" w:cs="Times" w:eastAsia="Times" w:hAnsi="Times"/>
-          <w:sz w:val="20"/>
-          <w:szCs w:val="20"/>
-        </w:rPr>
-      </w:pPr>
-      <w:r>
-        <w:rPr>
-          <w:rtl w:val="0"/>
-        </w:rPr>
-        <w:t xml:space="preserve">For this section, include the video(s) from your workshop showing how your team:</w:t>
-      </w:r>
-      <w:r>
-        <w:rPr>
-          <w:rtl w:val="0"/>
-        </w:rPr>
-      </w:r>
-    </w:p>
-    <w:p>
-      <w:pPr>
-        <w:pageBreakBefore w:val="0"/>
-        <w:numPr>
-          <w:ilvl w:val="0"/>
-          <w:numId w:val="6"/>
-        </w:numPr>
-        <w:spacing w:line="480" w:lineRule="auto"/>
-        <w:ind w:left="1080" w:hanging="360"/>
         <w:rPr/>
       </w:pPr>
       <w:r>
         <w:rPr>
           <w:rtl w:val="0"/>
         </w:rPr>
-        <w:t xml:space="preserve">Brainstormed for the initial set of user roles.</w:t>
-      </w:r>
-    </w:p>
-    <w:p>
-      <w:pPr>
-        <w:pageBreakBefore w:val="0"/>
-        <w:numPr>
-          <w:ilvl w:val="0"/>
-          <w:numId w:val="6"/>
-        </w:numPr>
-        <w:spacing w:line="480" w:lineRule="auto"/>
-        <w:ind w:left="1080" w:hanging="360"/>
-        <w:rPr/>
-      </w:pPr>
-      <w:r>
-        <w:rPr>
-          <w:rtl w:val="0"/>
-        </w:rPr>
-        <w:t xml:space="preserve">Organized the initial set of roles. </w:t>
-      </w:r>
-    </w:p>
-    <w:p>
-      <w:pPr>
-        <w:pageBreakBefore w:val="0"/>
-        <w:numPr>
-          <w:ilvl w:val="0"/>
-          <w:numId w:val="6"/>
-        </w:numPr>
-        <w:spacing w:line="480" w:lineRule="auto"/>
-        <w:ind w:left="1080" w:hanging="360"/>
-        <w:rPr/>
-      </w:pPr>
-      <w:r>
-        <w:rPr>
-          <w:rtl w:val="0"/>
-        </w:rPr>
-        <w:t xml:space="preserve">Consolidated and condensed the roles.</w:t>
-      </w:r>
-    </w:p>
-    <w:p>
-      <w:pPr>
-        <w:pageBreakBefore w:val="0"/>
-        <w:numPr>
-          <w:ilvl w:val="0"/>
-          <w:numId w:val="6"/>
-        </w:numPr>
-        <w:spacing w:line="480" w:lineRule="auto"/>
-        <w:ind w:left="1080" w:hanging="360"/>
-        <w:rPr/>
-      </w:pPr>
-      <w:r>
-        <w:rPr>
-          <w:rtl w:val="0"/>
-        </w:rPr>
-        <w:t xml:space="preserve">Generated detailed description of each consolidated role.</w:t>
-      </w:r>
-    </w:p>
-    <w:p>
-      <w:pPr>
-        <w:pageBreakBefore w:val="0"/>
-        <w:spacing w:line="480" w:lineRule="auto"/>
-        <w:rPr/>
-      </w:pPr>
-      <w:r>
-        <w:rPr>
-          <w:rtl w:val="0"/>
-        </w:rPr>
-        <w:t xml:space="preserve">Provide the file name and URL to the video(s) in your shared folder or YouTube channel.</w:t>
+        <w:t xml:space="preserve">Week 3 - User Roles video link: </w:t>
+      </w:r>
+      <w:hyperlink r:id="rId11">
+        <w:r>
+          <w:rPr>
+            <w:color w:val="1155cc"/>
+            <w:u w:val="single"/>
+            <w:rtl w:val="0"/>
+          </w:rPr>
+          <w:t xml:space="preserve">https://www.youtube.com/watch?v=jwZA95RWuP0</w:t>
+        </w:r>
+      </w:hyperlink>
+      <w:r>
+        <w:rPr>
+          <w:rtl w:val="0"/>
+        </w:rPr>
       </w:r>
     </w:p>
     <w:p>
@@ -9163,16 +9084,16 @@
           <wp:inline distB="0" distT="0" distL="0" distR="0">
             <wp:extent cx="5522686" cy="5486400"/>
             <wp:effectExtent b="0" l="0" r="0" t="0"/>
-            <wp:docPr descr="https://lh4.googleusercontent.com/x5MYUIlP2mwaHK3_INb1teIaSLq6bI4IDFQDts46xcecJcyYVq-q5CBGcc1O8FIms-2pCrbbr_GEOYSJkR9NhlmVxU3wsZzmD1sPiUoKl7ZdjXk8Xb8I4r9S6hLPy0D-inbE7Do" id="3" name="image4.png"/>
+            <wp:docPr descr="https://lh4.googleusercontent.com/x5MYUIlP2mwaHK3_INb1teIaSLq6bI4IDFQDts46xcecJcyYVq-q5CBGcc1O8FIms-2pCrbbr_GEOYSJkR9NhlmVxU3wsZzmD1sPiUoKl7ZdjXk8Xb8I4r9S6hLPy0D-inbE7Do" id="3" name="image11.png"/>
             <a:graphic>
               <a:graphicData uri="http://schemas.openxmlformats.org/drawingml/2006/picture">
                 <pic:pic>
                   <pic:nvPicPr>
-                    <pic:cNvPr descr="https://lh4.googleusercontent.com/x5MYUIlP2mwaHK3_INb1teIaSLq6bI4IDFQDts46xcecJcyYVq-q5CBGcc1O8FIms-2pCrbbr_GEOYSJkR9NhlmVxU3wsZzmD1sPiUoKl7ZdjXk8Xb8I4r9S6hLPy0D-inbE7Do" id="0" name="image4.png"/>
+                    <pic:cNvPr descr="https://lh4.googleusercontent.com/x5MYUIlP2mwaHK3_INb1teIaSLq6bI4IDFQDts46xcecJcyYVq-q5CBGcc1O8FIms-2pCrbbr_GEOYSJkR9NhlmVxU3wsZzmD1sPiUoKl7ZdjXk8Xb8I4r9S6hLPy0D-inbE7Do" id="0" name="image11.png"/>
                     <pic:cNvPicPr preferRelativeResize="0"/>
                   </pic:nvPicPr>
                   <pic:blipFill>
-                    <a:blip r:embed="rId11"/>
+                    <a:blip r:embed="rId12"/>
                     <a:srcRect b="0" l="0" r="0" t="0"/>
                     <a:stretch>
                       <a:fillRect/>
@@ -9282,16 +9203,16 @@
           <wp:inline distB="0" distT="0" distL="0" distR="0">
             <wp:extent cx="5347691" cy="1468683"/>
             <wp:effectExtent b="0" l="0" r="0" t="0"/>
-            <wp:docPr descr="https://lh6.googleusercontent.com/3X9ZesKJwtGwQJcwBYRsHWD2JYZl3dm7-1oMk2-SkjIUHnjUxSLEWxXIOhDvxIFD9iuGzy27jeCg9DuzHMSzt10cGUEhbGOi-52XIV4pXyAf0d6fyQyEQm4sSftBHVzhTgUED70" id="5" name="image6.png"/>
+            <wp:docPr descr="https://lh6.googleusercontent.com/3X9ZesKJwtGwQJcwBYRsHWD2JYZl3dm7-1oMk2-SkjIUHnjUxSLEWxXIOhDvxIFD9iuGzy27jeCg9DuzHMSzt10cGUEhbGOi-52XIV4pXyAf0d6fyQyEQm4sSftBHVzhTgUED70" id="5" name="image7.png"/>
             <a:graphic>
               <a:graphicData uri="http://schemas.openxmlformats.org/drawingml/2006/picture">
                 <pic:pic>
                   <pic:nvPicPr>
-                    <pic:cNvPr descr="https://lh6.googleusercontent.com/3X9ZesKJwtGwQJcwBYRsHWD2JYZl3dm7-1oMk2-SkjIUHnjUxSLEWxXIOhDvxIFD9iuGzy27jeCg9DuzHMSzt10cGUEhbGOi-52XIV4pXyAf0d6fyQyEQm4sSftBHVzhTgUED70" id="0" name="image6.png"/>
+                    <pic:cNvPr descr="https://lh6.googleusercontent.com/3X9ZesKJwtGwQJcwBYRsHWD2JYZl3dm7-1oMk2-SkjIUHnjUxSLEWxXIOhDvxIFD9iuGzy27jeCg9DuzHMSzt10cGUEhbGOi-52XIV4pXyAf0d6fyQyEQm4sSftBHVzhTgUED70" id="0" name="image7.png"/>
                     <pic:cNvPicPr preferRelativeResize="0"/>
                   </pic:nvPicPr>
                   <pic:blipFill>
-                    <a:blip r:embed="rId12"/>
+                    <a:blip r:embed="rId13"/>
                     <a:srcRect b="0" l="0" r="0" t="0"/>
                     <a:stretch>
                       <a:fillRect/>
@@ -9405,16 +9326,16 @@
           <wp:inline distB="0" distT="0" distL="0" distR="0">
             <wp:extent cx="5367528" cy="1600351"/>
             <wp:effectExtent b="0" l="0" r="0" t="0"/>
-            <wp:docPr descr="https://lh4.googleusercontent.com/zLF5N8ySWfnHPbaklhe6tGoicoyRFwQYNoT8ppJOY1k02EfhESGRbUnS_9T0BBETJKjjk9-wc6ITFvms9-ipMwCuEhzTAt3RJLAQ_Wa2EeD5xZpUyja1sNOkpWSmcE48TzoA_Mk" id="4" name="image7.png"/>
+            <wp:docPr descr="https://lh4.googleusercontent.com/zLF5N8ySWfnHPbaklhe6tGoicoyRFwQYNoT8ppJOY1k02EfhESGRbUnS_9T0BBETJKjjk9-wc6ITFvms9-ipMwCuEhzTAt3RJLAQ_Wa2EeD5xZpUyja1sNOkpWSmcE48TzoA_Mk" id="4" name="image8.png"/>
             <a:graphic>
               <a:graphicData uri="http://schemas.openxmlformats.org/drawingml/2006/picture">
                 <pic:pic>
                   <pic:nvPicPr>
-                    <pic:cNvPr descr="https://lh4.googleusercontent.com/zLF5N8ySWfnHPbaklhe6tGoicoyRFwQYNoT8ppJOY1k02EfhESGRbUnS_9T0BBETJKjjk9-wc6ITFvms9-ipMwCuEhzTAt3RJLAQ_Wa2EeD5xZpUyja1sNOkpWSmcE48TzoA_Mk" id="0" name="image7.png"/>
+                    <pic:cNvPr descr="https://lh4.googleusercontent.com/zLF5N8ySWfnHPbaklhe6tGoicoyRFwQYNoT8ppJOY1k02EfhESGRbUnS_9T0BBETJKjjk9-wc6ITFvms9-ipMwCuEhzTAt3RJLAQ_Wa2EeD5xZpUyja1sNOkpWSmcE48TzoA_Mk" id="0" name="image8.png"/>
                     <pic:cNvPicPr preferRelativeResize="0"/>
                   </pic:nvPicPr>
                   <pic:blipFill>
-                    <a:blip r:embed="rId13"/>
+                    <a:blip r:embed="rId14"/>
                     <a:srcRect b="0" l="0" r="0" t="0"/>
                     <a:stretch>
                       <a:fillRect/>
@@ -9528,16 +9449,16 @@
           <wp:inline distB="0" distT="0" distL="0" distR="0">
             <wp:extent cx="5367526" cy="1445359"/>
             <wp:effectExtent b="0" l="0" r="0" t="0"/>
-            <wp:docPr descr="https://lh3.googleusercontent.com/tYCjf9UBN1XXPSyrBy-gzvYy7DSdTYf_nx91e0xeNFDWOCe5uST0jWpX2WaBP3tRDD6xWpzn49UOJWdUutbt7N0YmZPe7PSWUAThtjYFV16-HzV-JrfOiR94tVW0n_kC4wQMRjc" id="7" name="image11.png"/>
+            <wp:docPr descr="https://lh3.googleusercontent.com/tYCjf9UBN1XXPSyrBy-gzvYy7DSdTYf_nx91e0xeNFDWOCe5uST0jWpX2WaBP3tRDD6xWpzn49UOJWdUutbt7N0YmZPe7PSWUAThtjYFV16-HzV-JrfOiR94tVW0n_kC4wQMRjc" id="7" name="image10.png"/>
             <a:graphic>
               <a:graphicData uri="http://schemas.openxmlformats.org/drawingml/2006/picture">
                 <pic:pic>
                   <pic:nvPicPr>
-                    <pic:cNvPr descr="https://lh3.googleusercontent.com/tYCjf9UBN1XXPSyrBy-gzvYy7DSdTYf_nx91e0xeNFDWOCe5uST0jWpX2WaBP3tRDD6xWpzn49UOJWdUutbt7N0YmZPe7PSWUAThtjYFV16-HzV-JrfOiR94tVW0n_kC4wQMRjc" id="0" name="image11.png"/>
+                    <pic:cNvPr descr="https://lh3.googleusercontent.com/tYCjf9UBN1XXPSyrBy-gzvYy7DSdTYf_nx91e0xeNFDWOCe5uST0jWpX2WaBP3tRDD6xWpzn49UOJWdUutbt7N0YmZPe7PSWUAThtjYFV16-HzV-JrfOiR94tVW0n_kC4wQMRjc" id="0" name="image10.png"/>
                     <pic:cNvPicPr preferRelativeResize="0"/>
                   </pic:nvPicPr>
                   <pic:blipFill>
-                    <a:blip r:embed="rId14"/>
+                    <a:blip r:embed="rId15"/>
                     <a:srcRect b="0" l="0" r="0" t="0"/>
                     <a:stretch>
                       <a:fillRect/>
@@ -9651,16 +9572,16 @@
           <wp:inline distB="0" distT="0" distL="0" distR="0">
             <wp:extent cx="5367779" cy="1096800"/>
             <wp:effectExtent b="0" l="0" r="0" t="0"/>
-            <wp:docPr descr="https://lh6.googleusercontent.com/uNU0xXF29rFY5C7di_I3ZjzI3xlQNVr3dXK10G0u9MorfEIyMpHTzmjQNg59gCk9FQnjvTPZNXNprmyei3LaAj-OATFwMPxBumNa89T0oECw4Y2GpCJUiq2XwzaZ101O9p24564e" id="6" name="image13.png"/>
+            <wp:docPr descr="https://lh6.googleusercontent.com/uNU0xXF29rFY5C7di_I3ZjzI3xlQNVr3dXK10G0u9MorfEIyMpHTzmjQNg59gCk9FQnjvTPZNXNprmyei3LaAj-OATFwMPxBumNa89T0oECw4Y2GpCJUiq2XwzaZ101O9p24564e" id="6" name="image12.png"/>
             <a:graphic>
               <a:graphicData uri="http://schemas.openxmlformats.org/drawingml/2006/picture">
                 <pic:pic>
                   <pic:nvPicPr>
-                    <pic:cNvPr descr="https://lh6.googleusercontent.com/uNU0xXF29rFY5C7di_I3ZjzI3xlQNVr3dXK10G0u9MorfEIyMpHTzmjQNg59gCk9FQnjvTPZNXNprmyei3LaAj-OATFwMPxBumNa89T0oECw4Y2GpCJUiq2XwzaZ101O9p24564e" id="0" name="image13.png"/>
+                    <pic:cNvPr descr="https://lh6.googleusercontent.com/uNU0xXF29rFY5C7di_I3ZjzI3xlQNVr3dXK10G0u9MorfEIyMpHTzmjQNg59gCk9FQnjvTPZNXNprmyei3LaAj-OATFwMPxBumNa89T0oECw4Y2GpCJUiq2XwzaZ101O9p24564e" id="0" name="image12.png"/>
                     <pic:cNvPicPr preferRelativeResize="0"/>
                   </pic:nvPicPr>
                   <pic:blipFill>
-                    <a:blip r:embed="rId15"/>
+                    <a:blip r:embed="rId16"/>
                     <a:srcRect b="0" l="0" r="0" t="0"/>
                     <a:stretch>
                       <a:fillRect/>
@@ -10109,16 +10030,16 @@
           <wp:inline distB="0" distT="0" distL="0" distR="0">
             <wp:extent cx="5330807" cy="2629578"/>
             <wp:effectExtent b="0" l="0" r="0" t="0"/>
-            <wp:docPr descr="https://lh3.googleusercontent.com/XYBJCZRalFRhRkOkmHoXZHpqYNgQaK2CLAjj2GLwov0cB168ZCEMgsi1CNOWjJyU9jtM7yjjgTCuungdi1oqbHFOUIffdiMil-j5i830KHgXtgHNmZvSn9bXtjtTAjqjrOlR3AoE" id="2" name="image3.png"/>
+            <wp:docPr descr="https://lh3.googleusercontent.com/XYBJCZRalFRhRkOkmHoXZHpqYNgQaK2CLAjj2GLwov0cB168ZCEMgsi1CNOWjJyU9jtM7yjjgTCuungdi1oqbHFOUIffdiMil-j5i830KHgXtgHNmZvSn9bXtjtTAjqjrOlR3AoE" id="2" name="image1.png"/>
             <a:graphic>
               <a:graphicData uri="http://schemas.openxmlformats.org/drawingml/2006/picture">
                 <pic:pic>
                   <pic:nvPicPr>
-                    <pic:cNvPr descr="https://lh3.googleusercontent.com/XYBJCZRalFRhRkOkmHoXZHpqYNgQaK2CLAjj2GLwov0cB168ZCEMgsi1CNOWjJyU9jtM7yjjgTCuungdi1oqbHFOUIffdiMil-j5i830KHgXtgHNmZvSn9bXtjtTAjqjrOlR3AoE" id="0" name="image3.png"/>
+                    <pic:cNvPr descr="https://lh3.googleusercontent.com/XYBJCZRalFRhRkOkmHoXZHpqYNgQaK2CLAjj2GLwov0cB168ZCEMgsi1CNOWjJyU9jtM7yjjgTCuungdi1oqbHFOUIffdiMil-j5i830KHgXtgHNmZvSn9bXtjtTAjqjrOlR3AoE" id="0" name="image1.png"/>
                     <pic:cNvPicPr preferRelativeResize="0"/>
                   </pic:nvPicPr>
                   <pic:blipFill>
-                    <a:blip r:embed="rId16"/>
+                    <a:blip r:embed="rId17"/>
                     <a:srcRect b="0" l="0" r="0" t="0"/>
                     <a:stretch>
                       <a:fillRect/>
@@ -10209,16 +10130,16 @@
           <wp:inline distB="0" distT="0" distL="0" distR="0">
             <wp:extent cx="5369283" cy="1259551"/>
             <wp:effectExtent b="0" l="0" r="0" t="0"/>
-            <wp:docPr descr="https://lh3.googleusercontent.com/FrvuVNaN6QmHOtzNp8lrLWrVwN1OxCA45NcEF68uKuedJnUlfJwfDt3_UhFvs8VBC9Y85fHcWXOZk19H9NIkM3d0FMS9gu4j8sAXlwOa5i2EvwVV6kr8PVQtSVByYwhEFB2hrfnm" id="8" name="image12.png"/>
+            <wp:docPr descr="https://lh3.googleusercontent.com/FrvuVNaN6QmHOtzNp8lrLWrVwN1OxCA45NcEF68uKuedJnUlfJwfDt3_UhFvs8VBC9Y85fHcWXOZk19H9NIkM3d0FMS9gu4j8sAXlwOa5i2EvwVV6kr8PVQtSVByYwhEFB2hrfnm" id="8" name="image13.png"/>
             <a:graphic>
               <a:graphicData uri="http://schemas.openxmlformats.org/drawingml/2006/picture">
                 <pic:pic>
                   <pic:nvPicPr>
-                    <pic:cNvPr descr="https://lh3.googleusercontent.com/FrvuVNaN6QmHOtzNp8lrLWrVwN1OxCA45NcEF68uKuedJnUlfJwfDt3_UhFvs8VBC9Y85fHcWXOZk19H9NIkM3d0FMS9gu4j8sAXlwOa5i2EvwVV6kr8PVQtSVByYwhEFB2hrfnm" id="0" name="image12.png"/>
+                    <pic:cNvPr descr="https://lh3.googleusercontent.com/FrvuVNaN6QmHOtzNp8lrLWrVwN1OxCA45NcEF68uKuedJnUlfJwfDt3_UhFvs8VBC9Y85fHcWXOZk19H9NIkM3d0FMS9gu4j8sAXlwOa5i2EvwVV6kr8PVQtSVByYwhEFB2hrfnm" id="0" name="image13.png"/>
                     <pic:cNvPicPr preferRelativeResize="0"/>
                   </pic:nvPicPr>
                   <pic:blipFill>
-                    <a:blip r:embed="rId17"/>
+                    <a:blip r:embed="rId18"/>
                     <a:srcRect b="0" l="0" r="0" t="0"/>
                     <a:stretch>
                       <a:fillRect/>
@@ -11054,7 +10975,7 @@
         <w:widowControl w:val="0"/>
         <w:numPr>
           <w:ilvl w:val="0"/>
-          <w:numId w:val="7"/>
+          <w:numId w:val="6"/>
         </w:numPr>
         <w:pBdr>
           <w:top w:space="0" w:sz="0" w:val="nil"/>
@@ -11141,7 +11062,7 @@
         <w:widowControl w:val="0"/>
         <w:numPr>
           <w:ilvl w:val="0"/>
-          <w:numId w:val="7"/>
+          <w:numId w:val="6"/>
         </w:numPr>
         <w:pBdr>
           <w:top w:space="0" w:sz="0" w:val="nil"/>
@@ -11351,16 +11272,16 @@
                 <wp:inline distB="0" distT="0" distL="0" distR="0">
                   <wp:extent cx="5486813" cy="1568115"/>
                   <wp:effectExtent b="0" l="0" r="0" t="0"/>
-                  <wp:docPr descr="https://lh4.googleusercontent.com/XeQi1HulutY2JRQ6keiIBwQAABwmYtP7t1GjQFo1b4WaGRlCZDzp_VFe0oAvqmD85w5JDufu7dIFrP2Z7WLEBL2hjhkyLrpqtic6cLaESTPtdGqlVWXe6H9yRPLc_mYB_TqyvmU" id="11" name="image2.png"/>
+                  <wp:docPr descr="https://lh4.googleusercontent.com/XeQi1HulutY2JRQ6keiIBwQAABwmYtP7t1GjQFo1b4WaGRlCZDzp_VFe0oAvqmD85w5JDufu7dIFrP2Z7WLEBL2hjhkyLrpqtic6cLaESTPtdGqlVWXe6H9yRPLc_mYB_TqyvmU" id="11" name="image5.png"/>
                   <a:graphic>
                     <a:graphicData uri="http://schemas.openxmlformats.org/drawingml/2006/picture">
                       <pic:pic>
                         <pic:nvPicPr>
-                          <pic:cNvPr descr="https://lh4.googleusercontent.com/XeQi1HulutY2JRQ6keiIBwQAABwmYtP7t1GjQFo1b4WaGRlCZDzp_VFe0oAvqmD85w5JDufu7dIFrP2Z7WLEBL2hjhkyLrpqtic6cLaESTPtdGqlVWXe6H9yRPLc_mYB_TqyvmU" id="0" name="image2.png"/>
+                          <pic:cNvPr descr="https://lh4.googleusercontent.com/XeQi1HulutY2JRQ6keiIBwQAABwmYtP7t1GjQFo1b4WaGRlCZDzp_VFe0oAvqmD85w5JDufu7dIFrP2Z7WLEBL2hjhkyLrpqtic6cLaESTPtdGqlVWXe6H9yRPLc_mYB_TqyvmU" id="0" name="image5.png"/>
                           <pic:cNvPicPr preferRelativeResize="0"/>
                         </pic:nvPicPr>
                         <pic:blipFill>
-                          <a:blip r:embed="rId18"/>
+                          <a:blip r:embed="rId19"/>
                           <a:srcRect b="0" l="0" r="0" t="0"/>
                           <a:stretch>
                             <a:fillRect/>
@@ -11591,7 +11512,7 @@
         <w:widowControl w:val="0"/>
         <w:numPr>
           <w:ilvl w:val="0"/>
-          <w:numId w:val="10"/>
+          <w:numId w:val="9"/>
         </w:numPr>
         <w:pBdr>
           <w:top w:space="0" w:sz="0" w:val="nil"/>
@@ -11644,7 +11565,7 @@
         <w:widowControl w:val="0"/>
         <w:numPr>
           <w:ilvl w:val="0"/>
-          <w:numId w:val="10"/>
+          <w:numId w:val="9"/>
         </w:numPr>
         <w:pBdr>
           <w:top w:space="0" w:sz="0" w:val="nil"/>
@@ -14267,7 +14188,7 @@
         </w:rPr>
         <w:t xml:space="preserve">Author of the template explanation text : John Doe &lt;</w:t>
       </w:r>
-      <w:hyperlink r:id="rId19">
+      <w:hyperlink r:id="rId20">
         <w:r>
           <w:rPr>
             <w:rFonts w:ascii="Arial" w:cs="Arial" w:eastAsia="Arial" w:hAnsi="Arial"/>
@@ -14685,7 +14606,7 @@
         <w:widowControl w:val="0"/>
         <w:numPr>
           <w:ilvl w:val="0"/>
-          <w:numId w:val="9"/>
+          <w:numId w:val="8"/>
         </w:numPr>
         <w:pBdr>
           <w:top w:space="0" w:sz="0" w:val="nil"/>
@@ -14742,7 +14663,7 @@
         <w:widowControl w:val="0"/>
         <w:numPr>
           <w:ilvl w:val="0"/>
-          <w:numId w:val="9"/>
+          <w:numId w:val="8"/>
         </w:numPr>
         <w:pBdr>
           <w:top w:space="0" w:sz="0" w:val="nil"/>
@@ -16119,7 +16040,7 @@
         <w:widowControl w:val="0"/>
         <w:numPr>
           <w:ilvl w:val="0"/>
-          <w:numId w:val="11"/>
+          <w:numId w:val="10"/>
         </w:numPr>
         <w:pBdr>
           <w:top w:space="0" w:sz="0" w:val="nil"/>
@@ -16174,7 +16095,7 @@
         <w:widowControl w:val="0"/>
         <w:numPr>
           <w:ilvl w:val="0"/>
-          <w:numId w:val="11"/>
+          <w:numId w:val="10"/>
         </w:numPr>
         <w:pBdr>
           <w:top w:space="0" w:sz="0" w:val="nil"/>
@@ -16229,7 +16150,7 @@
         <w:widowControl w:val="0"/>
         <w:numPr>
           <w:ilvl w:val="0"/>
-          <w:numId w:val="11"/>
+          <w:numId w:val="10"/>
         </w:numPr>
         <w:pBdr>
           <w:top w:space="0" w:sz="0" w:val="nil"/>
@@ -16284,7 +16205,7 @@
         <w:widowControl w:val="0"/>
         <w:numPr>
           <w:ilvl w:val="0"/>
-          <w:numId w:val="11"/>
+          <w:numId w:val="10"/>
         </w:numPr>
         <w:pBdr>
           <w:top w:space="0" w:sz="0" w:val="nil"/>
@@ -16339,7 +16260,7 @@
         <w:widowControl w:val="0"/>
         <w:numPr>
           <w:ilvl w:val="0"/>
-          <w:numId w:val="11"/>
+          <w:numId w:val="10"/>
         </w:numPr>
         <w:pBdr>
           <w:top w:space="0" w:sz="0" w:val="nil"/>
@@ -16394,7 +16315,7 @@
         <w:widowControl w:val="0"/>
         <w:numPr>
           <w:ilvl w:val="0"/>
-          <w:numId w:val="11"/>
+          <w:numId w:val="10"/>
         </w:numPr>
         <w:pBdr>
           <w:top w:space="0" w:sz="0" w:val="nil"/>
@@ -16449,7 +16370,7 @@
         <w:widowControl w:val="0"/>
         <w:numPr>
           <w:ilvl w:val="0"/>
-          <w:numId w:val="11"/>
+          <w:numId w:val="10"/>
         </w:numPr>
         <w:pBdr>
           <w:top w:space="0" w:sz="0" w:val="nil"/>
@@ -16504,7 +16425,7 @@
         <w:widowControl w:val="0"/>
         <w:numPr>
           <w:ilvl w:val="0"/>
-          <w:numId w:val="11"/>
+          <w:numId w:val="10"/>
         </w:numPr>
         <w:pBdr>
           <w:top w:space="0" w:sz="0" w:val="nil"/>
@@ -17123,16 +17044,16 @@
                 <wp:inline distB="0" distT="0" distL="0" distR="0">
                   <wp:extent cx="5486400" cy="1612900"/>
                   <wp:effectExtent b="0" l="0" r="0" t="0"/>
-                  <wp:docPr descr="https://lh5.googleusercontent.com/4Ap6uEsBxYifEjZuDn1Lj7V4URVZyBH7pdlR3GI1Muc-OxP7iE51R_qXc06cBoPtAJLqXna8S1RwR7DO1t-PTcJj0Jv5ybINsjn94Z9SUdpIpFBFQnJxG7flKVvm15qJHJB4H9Y" id="9" name="image1.png"/>
+                  <wp:docPr descr="https://lh5.googleusercontent.com/4Ap6uEsBxYifEjZuDn1Lj7V4URVZyBH7pdlR3GI1Muc-OxP7iE51R_qXc06cBoPtAJLqXna8S1RwR7DO1t-PTcJj0Jv5ybINsjn94Z9SUdpIpFBFQnJxG7flKVvm15qJHJB4H9Y" id="9" name="image9.png"/>
                   <a:graphic>
                     <a:graphicData uri="http://schemas.openxmlformats.org/drawingml/2006/picture">
                       <pic:pic>
                         <pic:nvPicPr>
-                          <pic:cNvPr descr="https://lh5.googleusercontent.com/4Ap6uEsBxYifEjZuDn1Lj7V4URVZyBH7pdlR3GI1Muc-OxP7iE51R_qXc06cBoPtAJLqXna8S1RwR7DO1t-PTcJj0Jv5ybINsjn94Z9SUdpIpFBFQnJxG7flKVvm15qJHJB4H9Y" id="0" name="image1.png"/>
+                          <pic:cNvPr descr="https://lh5.googleusercontent.com/4Ap6uEsBxYifEjZuDn1Lj7V4URVZyBH7pdlR3GI1Muc-OxP7iE51R_qXc06cBoPtAJLqXna8S1RwR7DO1t-PTcJj0Jv5ybINsjn94Z9SUdpIpFBFQnJxG7flKVvm15qJHJB4H9Y" id="0" name="image9.png"/>
                           <pic:cNvPicPr preferRelativeResize="0"/>
                         </pic:nvPicPr>
                         <pic:blipFill>
-                          <a:blip r:embed="rId20"/>
+                          <a:blip r:embed="rId21"/>
                           <a:srcRect b="0" l="0" r="0" t="0"/>
                           <a:stretch>
                             <a:fillRect/>
@@ -17283,16 +17204,16 @@
                       <wp:inline distB="114300" distT="114300" distL="114300" distR="114300">
                         <wp:extent cx="5272088" cy="1771650"/>
                         <wp:effectExtent b="0" l="0" r="0" t="0"/>
-                        <wp:docPr id="10" name="image5.png"/>
+                        <wp:docPr id="10" name="image4.png"/>
                         <a:graphic>
                           <a:graphicData uri="http://schemas.openxmlformats.org/drawingml/2006/picture">
                             <pic:pic>
                               <pic:nvPicPr>
-                                <pic:cNvPr id="0" name="image5.png"/>
+                                <pic:cNvPr id="0" name="image4.png"/>
                                 <pic:cNvPicPr preferRelativeResize="0"/>
                               </pic:nvPicPr>
                               <pic:blipFill>
-                                <a:blip r:embed="rId21"/>
+                                <a:blip r:embed="rId22"/>
                                 <a:srcRect b="0" l="0" r="0" t="0"/>
                                 <a:stretch>
                                   <a:fillRect/>
@@ -17620,7 +17541,7 @@
       </w:r>
     </w:p>
     <w:sectPr>
-      <w:footerReference r:id="rId22" w:type="default"/>
+      <w:footerReference r:id="rId23" w:type="default"/>
       <w:pgSz w:h="15840" w:w="12240" w:orient="portrait"/>
       <w:pgMar w:bottom="1440" w:top="1440" w:left="1800" w:right="1800" w:header="0" w:footer="720"/>
       <w:pgNumType w:start="1"/>
@@ -18593,7 +18514,7 @@
       <w:lvlText w:val="%1."/>
       <w:lvlJc w:val="left"/>
       <w:pPr>
-        <w:ind w:left="1080" w:hanging="360"/>
+        <w:ind w:left="720" w:hanging="360"/>
       </w:pPr>
       <w:rPr/>
     </w:lvl>
@@ -18603,7 +18524,7 @@
       <w:lvlText w:val="%2."/>
       <w:lvlJc w:val="left"/>
       <w:pPr>
-        <w:ind w:left="1800" w:hanging="360"/>
+        <w:ind w:left="1440" w:hanging="360"/>
       </w:pPr>
       <w:rPr/>
     </w:lvl>
@@ -18613,7 +18534,7 @@
       <w:lvlText w:val="%3."/>
       <w:lvlJc w:val="right"/>
       <w:pPr>
-        <w:ind w:left="2520" w:hanging="180"/>
+        <w:ind w:left="2160" w:hanging="180"/>
       </w:pPr>
       <w:rPr/>
     </w:lvl>
@@ -18623,7 +18544,7 @@
       <w:lvlText w:val="%4."/>
       <w:lvlJc w:val="left"/>
       <w:pPr>
-        <w:ind w:left="3240" w:hanging="360"/>
+        <w:ind w:left="2880" w:hanging="360"/>
       </w:pPr>
       <w:rPr/>
     </w:lvl>
@@ -18633,7 +18554,7 @@
       <w:lvlText w:val="%5."/>
       <w:lvlJc w:val="left"/>
       <w:pPr>
-        <w:ind w:left="3960" w:hanging="360"/>
+        <w:ind w:left="3600" w:hanging="360"/>
       </w:pPr>
       <w:rPr/>
     </w:lvl>
@@ -18643,7 +18564,7 @@
       <w:lvlText w:val="%6."/>
       <w:lvlJc w:val="right"/>
       <w:pPr>
-        <w:ind w:left="4680" w:hanging="180"/>
+        <w:ind w:left="4320" w:hanging="180"/>
       </w:pPr>
       <w:rPr/>
     </w:lvl>
@@ -18653,7 +18574,7 @@
       <w:lvlText w:val="%7."/>
       <w:lvlJc w:val="left"/>
       <w:pPr>
-        <w:ind w:left="5400" w:hanging="360"/>
+        <w:ind w:left="5040" w:hanging="360"/>
       </w:pPr>
       <w:rPr/>
     </w:lvl>
@@ -18663,7 +18584,7 @@
       <w:lvlText w:val="%8."/>
       <w:lvlJc w:val="left"/>
       <w:pPr>
-        <w:ind w:left="6120" w:hanging="360"/>
+        <w:ind w:left="5760" w:hanging="360"/>
       </w:pPr>
       <w:rPr/>
     </w:lvl>
@@ -18673,104 +18594,12 @@
       <w:lvlText w:val="%9."/>
       <w:lvlJc w:val="right"/>
       <w:pPr>
-        <w:ind w:left="6840" w:hanging="180"/>
+        <w:ind w:left="6480" w:hanging="180"/>
       </w:pPr>
       <w:rPr/>
     </w:lvl>
   </w:abstractNum>
   <w:abstractNum w:abstractNumId="7">
-    <w:lvl w:ilvl="0">
-      <w:start w:val="1"/>
-      <w:numFmt w:val="decimal"/>
-      <w:lvlText w:val="%1."/>
-      <w:lvlJc w:val="left"/>
-      <w:pPr>
-        <w:ind w:left="720" w:hanging="360"/>
-      </w:pPr>
-      <w:rPr/>
-    </w:lvl>
-    <w:lvl w:ilvl="1">
-      <w:start w:val="1"/>
-      <w:numFmt w:val="lowerLetter"/>
-      <w:lvlText w:val="%2."/>
-      <w:lvlJc w:val="left"/>
-      <w:pPr>
-        <w:ind w:left="1440" w:hanging="360"/>
-      </w:pPr>
-      <w:rPr/>
-    </w:lvl>
-    <w:lvl w:ilvl="2">
-      <w:start w:val="1"/>
-      <w:numFmt w:val="lowerRoman"/>
-      <w:lvlText w:val="%3."/>
-      <w:lvlJc w:val="right"/>
-      <w:pPr>
-        <w:ind w:left="2160" w:hanging="180"/>
-      </w:pPr>
-      <w:rPr/>
-    </w:lvl>
-    <w:lvl w:ilvl="3">
-      <w:start w:val="1"/>
-      <w:numFmt w:val="decimal"/>
-      <w:lvlText w:val="%4."/>
-      <w:lvlJc w:val="left"/>
-      <w:pPr>
-        <w:ind w:left="2880" w:hanging="360"/>
-      </w:pPr>
-      <w:rPr/>
-    </w:lvl>
-    <w:lvl w:ilvl="4">
-      <w:start w:val="1"/>
-      <w:numFmt w:val="lowerLetter"/>
-      <w:lvlText w:val="%5."/>
-      <w:lvlJc w:val="left"/>
-      <w:pPr>
-        <w:ind w:left="3600" w:hanging="360"/>
-      </w:pPr>
-      <w:rPr/>
-    </w:lvl>
-    <w:lvl w:ilvl="5">
-      <w:start w:val="1"/>
-      <w:numFmt w:val="lowerRoman"/>
-      <w:lvlText w:val="%6."/>
-      <w:lvlJc w:val="right"/>
-      <w:pPr>
-        <w:ind w:left="4320" w:hanging="180"/>
-      </w:pPr>
-      <w:rPr/>
-    </w:lvl>
-    <w:lvl w:ilvl="6">
-      <w:start w:val="1"/>
-      <w:numFmt w:val="decimal"/>
-      <w:lvlText w:val="%7."/>
-      <w:lvlJc w:val="left"/>
-      <w:pPr>
-        <w:ind w:left="5040" w:hanging="360"/>
-      </w:pPr>
-      <w:rPr/>
-    </w:lvl>
-    <w:lvl w:ilvl="7">
-      <w:start w:val="1"/>
-      <w:numFmt w:val="lowerLetter"/>
-      <w:lvlText w:val="%8."/>
-      <w:lvlJc w:val="left"/>
-      <w:pPr>
-        <w:ind w:left="5760" w:hanging="360"/>
-      </w:pPr>
-      <w:rPr/>
-    </w:lvl>
-    <w:lvl w:ilvl="8">
-      <w:start w:val="1"/>
-      <w:numFmt w:val="lowerRoman"/>
-      <w:lvlText w:val="%9."/>
-      <w:lvlJc w:val="right"/>
-      <w:pPr>
-        <w:ind w:left="6480" w:hanging="180"/>
-      </w:pPr>
-      <w:rPr/>
-    </w:lvl>
-  </w:abstractNum>
-  <w:abstractNum w:abstractNumId="8">
     <w:lvl w:ilvl="0">
       <w:start w:val="1"/>
       <w:numFmt w:val="bullet"/>
@@ -18880,7 +18709,7 @@
       </w:rPr>
     </w:lvl>
   </w:abstractNum>
-  <w:abstractNum w:abstractNumId="9">
+  <w:abstractNum w:abstractNumId="8">
     <w:lvl w:ilvl="0">
       <w:start w:val="1"/>
       <w:numFmt w:val="bullet"/>
@@ -18990,7 +18819,7 @@
       </w:rPr>
     </w:lvl>
   </w:abstractNum>
-  <w:abstractNum w:abstractNumId="10">
+  <w:abstractNum w:abstractNumId="9">
     <w:lvl w:ilvl="0">
       <w:start w:val="1"/>
       <w:numFmt w:val="decimal"/>
@@ -19082,7 +18911,7 @@
       <w:rPr/>
     </w:lvl>
   </w:abstractNum>
-  <w:abstractNum w:abstractNumId="11">
+  <w:abstractNum w:abstractNumId="10">
     <w:lvl w:ilvl="0">
       <w:start w:val="1"/>
       <w:numFmt w:val="bullet"/>
@@ -19210,7 +19039,7 @@
       </w:rPr>
     </w:lvl>
   </w:abstractNum>
-  <w:abstractNum w:abstractNumId="12">
+  <w:abstractNum w:abstractNumId="11">
     <w:lvl w:ilvl="0">
       <w:start w:val="1"/>
       <w:numFmt w:val="bullet"/>
@@ -19320,7 +19149,7 @@
       </w:rPr>
     </w:lvl>
   </w:abstractNum>
-  <w:abstractNum w:abstractNumId="13">
+  <w:abstractNum w:abstractNumId="12">
     <w:lvl w:ilvl="0">
       <w:start w:val="1"/>
       <w:numFmt w:val="bullet"/>
@@ -19430,7 +19259,7 @@
       </w:rPr>
     </w:lvl>
   </w:abstractNum>
-  <w:abstractNum w:abstractNumId="14">
+  <w:abstractNum w:abstractNumId="13">
     <w:lvl w:ilvl="0">
       <w:start w:val="1"/>
       <w:numFmt w:val="bullet"/>
@@ -19578,9 +19407,6 @@
   </w:num>
   <w:num w:numId="13">
     <w:abstractNumId w:val="13"/>
-  </w:num>
-  <w:num w:numId="14">
-    <w:abstractNumId w:val="14"/>
   </w:num>
 </w:numbering>
 </file>

</xml_diff>